<commit_message>
fixed a number of bugs in sequencing and updated the psychopy scripts
</commit_message>
<xml_diff>
--- a/To_Do_and_Patient_Recruitment_Details.docx
+++ b/To_Do_and_Patient_Recruitment_Details.docx
@@ -200,73 +200,40 @@
         <w:t>Add line bisection task</w:t>
       </w:r>
     </w:p>
-    <w:p/>
-    <w:p>
-      <w:r>
-        <w:t xml:space="preserve">Pilot test whole paradigm on someone. </w:t>
-      </w:r>
-      <w:r>
-        <w:t>– KEEP EVERYTHING &lt; 30 MIN.</w:t>
-      </w:r>
-    </w:p>
-    <w:p/>
-    <w:p/>
-    <w:p/>
-    <w:p>
-      <w:r>
-        <w:t>Questions for ANJAN:</w:t>
-      </w:r>
-    </w:p>
-    <w:p>
-      <w:pPr>
-        <w:pStyle w:val="ListParagraph"/>
-        <w:numPr>
-          <w:ilvl w:val="0"/>
-          <w:numId w:val="1"/>
-        </w:numPr>
-      </w:pPr>
-      <w:r>
-        <w:t>Line bisection?</w:t>
-      </w:r>
-    </w:p>
-    <w:p>
-      <w:pPr>
-        <w:pStyle w:val="ListParagraph"/>
-        <w:numPr>
-          <w:ilvl w:val="0"/>
-          <w:numId w:val="1"/>
-        </w:numPr>
-      </w:pPr>
-      <w:r>
-        <w:t>Piloting</w:t>
-      </w:r>
-      <w:r>
-        <w:t xml:space="preserve"> on someone?</w:t>
-      </w:r>
-    </w:p>
-    <w:p>
-      <w:pPr>
-        <w:pStyle w:val="ListParagraph"/>
-        <w:numPr>
-          <w:ilvl w:val="0"/>
-          <w:numId w:val="1"/>
-        </w:numPr>
-      </w:pPr>
-      <w:r>
-        <w:t>Practice trials equated?</w:t>
-      </w:r>
-    </w:p>
-    <w:p>
-      <w:pPr>
-        <w:pStyle w:val="ListParagraph"/>
-        <w:numPr>
-          <w:ilvl w:val="0"/>
-          <w:numId w:val="1"/>
-        </w:numPr>
-      </w:pPr>
-      <w:r>
-        <w:t>How about the gesture thing – how to do that exactly?</w:t>
-      </w:r>
+    <w:p>
+      <w:r>
+        <w:t>Remove “experimenter” text.</w:t>
+      </w:r>
+    </w:p>
+    <w:p>
+      <w:r>
+        <w:t>Check fixation cross again. It’s broken.</w:t>
+      </w:r>
+    </w:p>
+    <w:p>
+      <w:r>
+        <w:t>Change “Ready for next set?” to -&gt; TIME FOR A SHORT BREAK (and make it be a break of ~20s).</w:t>
+      </w:r>
+    </w:p>
+    <w:p>
+      <w:r>
+        <w:t xml:space="preserve">Change main sequence to let it be 3 in a row. </w:t>
+      </w:r>
+    </w:p>
+    <w:p>
+      <w:r>
+        <w:t xml:space="preserve">Change practice trials to be 4 for the color. </w:t>
+      </w:r>
+    </w:p>
+    <w:p>
+      <w:r>
+        <w:t xml:space="preserve">Create the gesture part – 2 per format per direction. Gesture for all stimuli. </w:t>
+      </w:r>
+    </w:p>
+    <w:p>
+      <w:pPr>
+        <w:ind w:left="360"/>
+      </w:pPr>
     </w:p>
     <w:p>
       <w:pPr>

</xml_diff>